<commit_message>
almost done with problems 9-10
</commit_message>
<xml_diff>
--- a/week5/lab5/Lab5_ColeBardin_AnswerSheet.docx
+++ b/week5/lab5/Lab5_ColeBardin_AnswerSheet.docx
@@ -21,7 +21,7 @@
           <w:sz w:val="20"/>
           <w:szCs w:val="20"/>
         </w:rPr>
-        <w:t>Name: _ _ _ _ _ _ _ _ _ _ _ _ _ _ _       _ _ _ _ _ _ _ _ _ _ _ _ _ _ _ _ _ _ _ _ _ _ _ _ _</w:t>
+        <w:t xml:space="preserve">Name: </w:t>
       </w:r>
       <w:r>
         <w:rPr>
@@ -31,6 +31,16 @@
           <w:sz w:val="20"/>
           <w:szCs w:val="20"/>
         </w:rPr>
+        <w:t>Cole Bardin</w:t>
+      </w:r>
+      <w:r>
+        <w:rPr>
+          <w:rFonts w:ascii="Times New Roman" w:hAnsi="Times New Roman" w:cs="Times New Roman"/>
+          <w:b/>
+          <w:color w:val="000000" w:themeColor="text1"/>
+          <w:sz w:val="20"/>
+          <w:szCs w:val="20"/>
+        </w:rPr>
         <w:tab/>
       </w:r>
       <w:r>
@@ -40,7 +50,15 @@
           <w:color w:val="000000" w:themeColor="text1"/>
         </w:rPr>
         <w:tab/>
-        <w:t>Section: __ __</w:t>
+        <w:t>Section</w:t>
+      </w:r>
+      <w:r>
+        <w:rPr>
+          <w:rFonts w:ascii="Times New Roman" w:hAnsi="Times New Roman" w:cs="Times New Roman"/>
+          <w:b/>
+          <w:color w:val="000000" w:themeColor="text1"/>
+        </w:rPr>
+        <w:t>: 61</w:t>
       </w:r>
       <w:r>
         <w:rPr>
@@ -251,110 +269,65 @@
     </w:p>
     <w:p>
       <w:pPr>
-        <w:pStyle w:val="BodyText"/>
-        <w:spacing w:line="278" w:lineRule="exact"/>
-        <w:ind w:left="0"/>
-      </w:pPr>
-    </w:p>
-    <w:p>
-      <w:pPr>
-        <w:pStyle w:val="BodyText"/>
-        <w:spacing w:line="278" w:lineRule="exact"/>
-        <w:ind w:left="0"/>
-      </w:pPr>
-    </w:p>
-    <w:p>
-      <w:pPr>
-        <w:pStyle w:val="BodyText"/>
-        <w:spacing w:line="278" w:lineRule="exact"/>
-        <w:ind w:left="0"/>
-      </w:pPr>
-    </w:p>
-    <w:p>
-      <w:pPr>
-        <w:pStyle w:val="BodyText"/>
-        <w:spacing w:line="278" w:lineRule="exact"/>
-        <w:ind w:left="0"/>
-      </w:pPr>
-    </w:p>
-    <w:p>
-      <w:pPr>
-        <w:pStyle w:val="BodyText"/>
-        <w:spacing w:line="278" w:lineRule="exact"/>
-        <w:ind w:left="0"/>
-      </w:pPr>
-    </w:p>
-    <w:p>
-      <w:pPr>
-        <w:pStyle w:val="BodyText"/>
-        <w:spacing w:line="278" w:lineRule="exact"/>
-        <w:ind w:left="0"/>
-      </w:pPr>
-    </w:p>
-    <w:p>
-      <w:pPr>
-        <w:pStyle w:val="BodyText"/>
-        <w:spacing w:line="278" w:lineRule="exact"/>
-        <w:ind w:left="0"/>
+        <w:spacing w:after="0"/>
+        <w:rPr>
+          <w:b/>
+        </w:rPr>
       </w:pPr>
       <w:r>
-        <w:t xml:space="preserve"> </w:t>
+        <w:rPr>
+          <w:noProof/>
+          <w:color w:val="FF0000"/>
+        </w:rPr>
+        <w:drawing>
+          <wp:inline distT="0" distB="0" distL="0" distR="0" wp14:anchorId="7308C5FF" wp14:editId="32A0AD3E">
+            <wp:extent cx="3126523" cy="2810107"/>
+            <wp:effectExtent l="0" t="0" r="0" b="0"/>
+            <wp:docPr id="7" name="Picture 7" descr="Diagram&#10;&#10;Description automatically generated"/>
+            <wp:cNvGraphicFramePr>
+              <a:graphicFrameLocks xmlns:a="http://schemas.openxmlformats.org/drawingml/2006/main" noChangeAspect="1"/>
+            </wp:cNvGraphicFramePr>
+            <a:graphic xmlns:a="http://schemas.openxmlformats.org/drawingml/2006/main">
+              <a:graphicData uri="http://schemas.openxmlformats.org/drawingml/2006/picture">
+                <pic:pic xmlns:pic="http://schemas.openxmlformats.org/drawingml/2006/picture">
+                  <pic:nvPicPr>
+                    <pic:cNvPr id="7" name="Picture 7" descr="Diagram&#10;&#10;Description automatically generated"/>
+                    <pic:cNvPicPr/>
+                  </pic:nvPicPr>
+                  <pic:blipFill>
+                    <a:blip r:embed="rId7" cstate="print">
+                      <a:extLst>
+                        <a:ext uri="{28A0092B-C50C-407E-A947-70E740481C1C}">
+                          <a14:useLocalDpi xmlns:a14="http://schemas.microsoft.com/office/drawing/2010/main" val="0"/>
+                        </a:ext>
+                      </a:extLst>
+                    </a:blip>
+                    <a:stretch>
+                      <a:fillRect/>
+                    </a:stretch>
+                  </pic:blipFill>
+                  <pic:spPr>
+                    <a:xfrm>
+                      <a:off x="0" y="0"/>
+                      <a:ext cx="3137632" cy="2820092"/>
+                    </a:xfrm>
+                    <a:prstGeom prst="rect">
+                      <a:avLst/>
+                    </a:prstGeom>
+                  </pic:spPr>
+                </pic:pic>
+              </a:graphicData>
+            </a:graphic>
+          </wp:inline>
+        </w:drawing>
       </w:r>
     </w:p>
     <w:p>
       <w:pPr>
-        <w:pStyle w:val="BodyText"/>
-        <w:spacing w:line="278" w:lineRule="exact"/>
-        <w:ind w:left="0"/>
-      </w:pPr>
-    </w:p>
-    <w:p>
-      <w:pPr>
-        <w:pStyle w:val="BodyText"/>
-        <w:spacing w:line="278" w:lineRule="exact"/>
-        <w:ind w:left="0"/>
-      </w:pPr>
-    </w:p>
-    <w:p>
-      <w:pPr>
-        <w:pStyle w:val="BodyText"/>
-        <w:spacing w:line="278" w:lineRule="exact"/>
-        <w:ind w:left="0"/>
-      </w:pPr>
-    </w:p>
-    <w:p>
-      <w:pPr>
-        <w:pStyle w:val="BodyText"/>
-        <w:spacing w:line="278" w:lineRule="exact"/>
-        <w:ind w:left="0"/>
-      </w:pPr>
-    </w:p>
-    <w:p>
-      <w:pPr>
-        <w:pStyle w:val="BodyText"/>
-        <w:spacing w:line="278" w:lineRule="exact"/>
-        <w:ind w:left="0"/>
-      </w:pPr>
-    </w:p>
-    <w:p>
-      <w:pPr>
-        <w:pStyle w:val="BodyText"/>
-        <w:spacing w:line="278" w:lineRule="exact"/>
-        <w:ind w:left="0"/>
-      </w:pPr>
-    </w:p>
-    <w:p>
-      <w:pPr>
-        <w:pStyle w:val="BodyText"/>
-        <w:spacing w:line="278" w:lineRule="exact"/>
-        <w:ind w:left="0"/>
-      </w:pPr>
-    </w:p>
-    <w:p>
-      <w:pPr>
-        <w:pStyle w:val="BodyText"/>
-        <w:spacing w:line="278" w:lineRule="exact"/>
-        <w:ind w:left="0"/>
+        <w:spacing w:after="0"/>
+        <w:rPr>
+          <w:b/>
+        </w:rPr>
       </w:pPr>
     </w:p>
     <w:p>
@@ -409,7 +382,7 @@
         <mc:AlternateContent>
           <mc:Choice Requires="wps">
             <w:drawing>
-              <wp:anchor distT="0" distB="0" distL="114300" distR="114300" simplePos="0" relativeHeight="251663360" behindDoc="0" locked="0" layoutInCell="1" allowOverlap="1" wp14:anchorId="54A2314D" wp14:editId="46BB4212">
+              <wp:anchor distT="0" distB="0" distL="114300" distR="114300" simplePos="0" relativeHeight="251688960" behindDoc="0" locked="0" layoutInCell="1" allowOverlap="1" wp14:anchorId="097E28CC" wp14:editId="47EFD7B3">
                 <wp:simplePos x="0" y="0"/>
                 <wp:positionH relativeFrom="column">
                   <wp:posOffset>50800</wp:posOffset>
@@ -554,11 +527,65 @@
                             <w:pPr>
                               <w:spacing w:after="0" w:line="240" w:lineRule="auto"/>
                               <w:rPr>
-                                <w:rFonts w:ascii="Courier" w:hAnsi="Courier" w:cs="Times New Roman"/>
-                                <w:noProof/>
-                                <w:color w:val="25992D"/>
-                                <w:sz w:val="21"/>
-                                <w:szCs w:val="15"/>
+                                <w:rFonts w:ascii="Menlo" w:eastAsia="Times New Roman" w:hAnsi="Menlo" w:cs="Menlo"/>
+                                <w:sz w:val="20"/>
+                                <w:szCs w:val="20"/>
+                              </w:rPr>
+                            </w:pPr>
+                            <w:r>
+                              <w:rPr>
+                                <w:rFonts w:ascii="Menlo" w:eastAsia="Times New Roman" w:hAnsi="Menlo" w:cs="Menlo"/>
+                                <w:sz w:val="20"/>
+                                <w:szCs w:val="20"/>
+                              </w:rPr>
+                              <w:t>Dy = diff(</w:t>
+                            </w:r>
+                            <w:proofErr w:type="spellStart"/>
+                            <w:proofErr w:type="gramStart"/>
+                            <w:r>
+                              <w:rPr>
+                                <w:rFonts w:ascii="Menlo" w:eastAsia="Times New Roman" w:hAnsi="Menlo" w:cs="Menlo"/>
+                                <w:sz w:val="20"/>
+                                <w:szCs w:val="20"/>
+                              </w:rPr>
+                              <w:t>y,t</w:t>
+                            </w:r>
+                            <w:proofErr w:type="spellEnd"/>
+                            <w:proofErr w:type="gramEnd"/>
+                            <w:r>
+                              <w:rPr>
+                                <w:rFonts w:ascii="Menlo" w:eastAsia="Times New Roman" w:hAnsi="Menlo" w:cs="Menlo"/>
+                                <w:sz w:val="20"/>
+                                <w:szCs w:val="20"/>
+                              </w:rPr>
+                              <w:t>); D2y = diff(</w:t>
+                            </w:r>
+                            <w:proofErr w:type="spellStart"/>
+                            <w:r>
+                              <w:rPr>
+                                <w:rFonts w:ascii="Menlo" w:eastAsia="Times New Roman" w:hAnsi="Menlo" w:cs="Menlo"/>
+                                <w:sz w:val="20"/>
+                                <w:szCs w:val="20"/>
+                              </w:rPr>
+                              <w:t>y,t</w:t>
+                            </w:r>
+                            <w:proofErr w:type="spellEnd"/>
+                            <w:r>
+                              <w:rPr>
+                                <w:rFonts w:ascii="Menlo" w:eastAsia="Times New Roman" w:hAnsi="Menlo" w:cs="Menlo"/>
+                                <w:sz w:val="20"/>
+                                <w:szCs w:val="20"/>
+                              </w:rPr>
+                              <w:t>, t);</w:t>
+                            </w:r>
+                          </w:p>
+                          <w:p>
+                            <w:pPr>
+                              <w:spacing w:after="0" w:line="240" w:lineRule="auto"/>
+                              <w:rPr>
+                                <w:rFonts w:ascii="Menlo" w:eastAsia="Times New Roman" w:hAnsi="Menlo" w:cs="Menlo"/>
+                                <w:sz w:val="20"/>
+                                <w:szCs w:val="20"/>
                               </w:rPr>
                             </w:pPr>
                           </w:p>
@@ -566,11 +593,27 @@
                             <w:pPr>
                               <w:spacing w:after="0" w:line="240" w:lineRule="auto"/>
                               <w:rPr>
-                                <w:rFonts w:ascii="Courier" w:hAnsi="Courier" w:cs="Times New Roman"/>
-                                <w:noProof/>
-                                <w:color w:val="25992D"/>
-                                <w:sz w:val="21"/>
-                                <w:szCs w:val="15"/>
+                                <w:rFonts w:ascii="Menlo" w:eastAsia="Times New Roman" w:hAnsi="Menlo" w:cs="Menlo"/>
+                                <w:sz w:val="20"/>
+                                <w:szCs w:val="20"/>
+                              </w:rPr>
+                            </w:pPr>
+                            <w:r>
+                              <w:rPr>
+                                <w:rFonts w:ascii="Menlo" w:eastAsia="Times New Roman" w:hAnsi="Menlo" w:cs="Menlo"/>
+                                <w:sz w:val="20"/>
+                                <w:szCs w:val="20"/>
+                              </w:rPr>
+                              <w:t>DE = 4*D2y +4*Dy + 17*y == 0;</w:t>
+                            </w:r>
+                          </w:p>
+                          <w:p>
+                            <w:pPr>
+                              <w:spacing w:after="0" w:line="240" w:lineRule="auto"/>
+                              <w:rPr>
+                                <w:rFonts w:ascii="Menlo" w:eastAsia="Times New Roman" w:hAnsi="Menlo" w:cs="Menlo"/>
+                                <w:sz w:val="20"/>
+                                <w:szCs w:val="20"/>
                               </w:rPr>
                             </w:pPr>
                           </w:p>
@@ -578,47 +621,55 @@
                             <w:pPr>
                               <w:spacing w:after="0" w:line="240" w:lineRule="auto"/>
                               <w:rPr>
-                                <w:rFonts w:ascii="Courier" w:hAnsi="Courier" w:cs="Times New Roman"/>
-                                <w:noProof/>
-                                <w:color w:val="25992D"/>
-                                <w:sz w:val="21"/>
-                                <w:szCs w:val="15"/>
+                                <w:rFonts w:ascii="Menlo" w:eastAsia="Times New Roman" w:hAnsi="Menlo" w:cs="Menlo"/>
+                                <w:sz w:val="20"/>
+                                <w:szCs w:val="20"/>
                               </w:rPr>
                             </w:pPr>
+                            <w:r>
+                              <w:rPr>
+                                <w:rFonts w:ascii="Menlo" w:eastAsia="Times New Roman" w:hAnsi="Menlo" w:cs="Menlo"/>
+                                <w:sz w:val="20"/>
+                                <w:szCs w:val="20"/>
+                              </w:rPr>
+                              <w:t xml:space="preserve">sol = </w:t>
+                            </w:r>
+                            <w:proofErr w:type="spellStart"/>
+                            <w:proofErr w:type="gramStart"/>
+                            <w:r>
+                              <w:rPr>
+                                <w:rFonts w:ascii="Menlo" w:eastAsia="Times New Roman" w:hAnsi="Menlo" w:cs="Menlo"/>
+                                <w:sz w:val="20"/>
+                                <w:szCs w:val="20"/>
+                              </w:rPr>
+                              <w:t>dsolve</w:t>
+                            </w:r>
+                            <w:proofErr w:type="spellEnd"/>
+                            <w:r>
+                              <w:rPr>
+                                <w:rFonts w:ascii="Menlo" w:eastAsia="Times New Roman" w:hAnsi="Menlo" w:cs="Menlo"/>
+                                <w:sz w:val="20"/>
+                                <w:szCs w:val="20"/>
+                              </w:rPr>
+                              <w:t>(</w:t>
+                            </w:r>
+                            <w:proofErr w:type="gramEnd"/>
+                            <w:r>
+                              <w:rPr>
+                                <w:rFonts w:ascii="Menlo" w:eastAsia="Times New Roman" w:hAnsi="Menlo" w:cs="Menlo"/>
+                                <w:sz w:val="20"/>
+                                <w:szCs w:val="20"/>
+                              </w:rPr>
+                              <w:t>DE, y(0)==4, Dy(0)==0)</w:t>
+                            </w:r>
                           </w:p>
                           <w:p>
                             <w:pPr>
                               <w:spacing w:after="0" w:line="240" w:lineRule="auto"/>
                               <w:rPr>
-                                <w:rFonts w:ascii="Courier" w:hAnsi="Courier" w:cs="Times New Roman"/>
-                                <w:noProof/>
-                                <w:color w:val="25992D"/>
-                                <w:sz w:val="21"/>
-                                <w:szCs w:val="15"/>
-                              </w:rPr>
-                            </w:pPr>
-                          </w:p>
-                          <w:p>
-                            <w:pPr>
-                              <w:spacing w:after="0" w:line="240" w:lineRule="auto"/>
-                              <w:rPr>
-                                <w:rFonts w:ascii="Courier" w:hAnsi="Courier" w:cs="Times New Roman"/>
-                                <w:noProof/>
-                                <w:color w:val="25992D"/>
-                                <w:sz w:val="21"/>
-                                <w:szCs w:val="15"/>
-                              </w:rPr>
-                            </w:pPr>
-                          </w:p>
-                          <w:p>
-                            <w:pPr>
-                              <w:spacing w:after="0" w:line="240" w:lineRule="auto"/>
-                              <w:rPr>
-                                <w:rFonts w:ascii="Courier" w:hAnsi="Courier" w:cs="Times New Roman"/>
-                                <w:noProof/>
-                                <w:color w:val="25992D"/>
-                                <w:sz w:val="21"/>
-                                <w:szCs w:val="15"/>
+                                <w:rFonts w:ascii="Menlo" w:eastAsia="Times New Roman" w:hAnsi="Menlo" w:cs="Menlo"/>
+                                <w:sz w:val="20"/>
+                                <w:szCs w:val="20"/>
                               </w:rPr>
                             </w:pPr>
                           </w:p>
@@ -963,11 +1014,11 @@
           </mc:Choice>
           <mc:Fallback>
             <w:pict>
-              <v:shapetype w14:anchorId="54A2314D" id="_x0000_t202" coordsize="21600,21600" o:spt="202" path="m,l,21600r21600,l21600,xe">
+              <v:shapetype w14:anchorId="097E28CC" id="_x0000_t202" coordsize="21600,21600" o:spt="202" path="m,l,21600r21600,l21600,xe">
                 <v:stroke joinstyle="miter"/>
                 <v:path gradientshapeok="t" o:connecttype="rect"/>
               </v:shapetype>
-              <v:shape id="Text Box 2" o:spid="_x0000_s1026" type="#_x0000_t202" style="position:absolute;margin-left:4pt;margin-top:9.85pt;width:477pt;height:172.65pt;z-index:251663360;visibility:visible;mso-wrap-style:square;mso-height-percent:0;mso-wrap-distance-left:9pt;mso-wrap-distance-top:0;mso-wrap-distance-right:9pt;mso-wrap-distance-bottom:0;mso-position-horizontal:absolute;mso-position-horizontal-relative:text;mso-position-vertical:absolute;mso-position-vertical-relative:text;mso-height-percent:0;mso-height-relative:margin;v-text-anchor:top" o:gfxdata="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" filled="f" strokecolor="black [3213]">
+              <v:shape id="Text Box 2" o:spid="_x0000_s1026" type="#_x0000_t202" style="position:absolute;margin-left:4pt;margin-top:9.85pt;width:477pt;height:172.65pt;z-index:251688960;visibility:visible;mso-wrap-style:square;mso-height-percent:0;mso-wrap-distance-left:9pt;mso-wrap-distance-top:0;mso-wrap-distance-right:9pt;mso-wrap-distance-bottom:0;mso-position-horizontal:absolute;mso-position-horizontal-relative:text;mso-position-vertical:absolute;mso-position-vertical-relative:text;mso-height-percent:0;mso-height-relative:margin;v-text-anchor:top" o:gfxdata="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" filled="f" strokecolor="black [3213]">
                 <v:textbox>
                   <w:txbxContent>
                     <w:p>
@@ -1066,11 +1117,65 @@
                       <w:pPr>
                         <w:spacing w:after="0" w:line="240" w:lineRule="auto"/>
                         <w:rPr>
-                          <w:rFonts w:ascii="Courier" w:hAnsi="Courier" w:cs="Times New Roman"/>
-                          <w:noProof/>
-                          <w:color w:val="25992D"/>
-                          <w:sz w:val="21"/>
-                          <w:szCs w:val="15"/>
+                          <w:rFonts w:ascii="Menlo" w:eastAsia="Times New Roman" w:hAnsi="Menlo" w:cs="Menlo"/>
+                          <w:sz w:val="20"/>
+                          <w:szCs w:val="20"/>
+                        </w:rPr>
+                      </w:pPr>
+                      <w:r>
+                        <w:rPr>
+                          <w:rFonts w:ascii="Menlo" w:eastAsia="Times New Roman" w:hAnsi="Menlo" w:cs="Menlo"/>
+                          <w:sz w:val="20"/>
+                          <w:szCs w:val="20"/>
+                        </w:rPr>
+                        <w:t>Dy = diff(</w:t>
+                      </w:r>
+                      <w:proofErr w:type="spellStart"/>
+                      <w:proofErr w:type="gramStart"/>
+                      <w:r>
+                        <w:rPr>
+                          <w:rFonts w:ascii="Menlo" w:eastAsia="Times New Roman" w:hAnsi="Menlo" w:cs="Menlo"/>
+                          <w:sz w:val="20"/>
+                          <w:szCs w:val="20"/>
+                        </w:rPr>
+                        <w:t>y,t</w:t>
+                      </w:r>
+                      <w:proofErr w:type="spellEnd"/>
+                      <w:proofErr w:type="gramEnd"/>
+                      <w:r>
+                        <w:rPr>
+                          <w:rFonts w:ascii="Menlo" w:eastAsia="Times New Roman" w:hAnsi="Menlo" w:cs="Menlo"/>
+                          <w:sz w:val="20"/>
+                          <w:szCs w:val="20"/>
+                        </w:rPr>
+                        <w:t>); D2y = diff(</w:t>
+                      </w:r>
+                      <w:proofErr w:type="spellStart"/>
+                      <w:r>
+                        <w:rPr>
+                          <w:rFonts w:ascii="Menlo" w:eastAsia="Times New Roman" w:hAnsi="Menlo" w:cs="Menlo"/>
+                          <w:sz w:val="20"/>
+                          <w:szCs w:val="20"/>
+                        </w:rPr>
+                        <w:t>y,t</w:t>
+                      </w:r>
+                      <w:proofErr w:type="spellEnd"/>
+                      <w:r>
+                        <w:rPr>
+                          <w:rFonts w:ascii="Menlo" w:eastAsia="Times New Roman" w:hAnsi="Menlo" w:cs="Menlo"/>
+                          <w:sz w:val="20"/>
+                          <w:szCs w:val="20"/>
+                        </w:rPr>
+                        <w:t>, t);</w:t>
+                      </w:r>
+                    </w:p>
+                    <w:p>
+                      <w:pPr>
+                        <w:spacing w:after="0" w:line="240" w:lineRule="auto"/>
+                        <w:rPr>
+                          <w:rFonts w:ascii="Menlo" w:eastAsia="Times New Roman" w:hAnsi="Menlo" w:cs="Menlo"/>
+                          <w:sz w:val="20"/>
+                          <w:szCs w:val="20"/>
                         </w:rPr>
                       </w:pPr>
                     </w:p>
@@ -1078,11 +1183,27 @@
                       <w:pPr>
                         <w:spacing w:after="0" w:line="240" w:lineRule="auto"/>
                         <w:rPr>
-                          <w:rFonts w:ascii="Courier" w:hAnsi="Courier" w:cs="Times New Roman"/>
-                          <w:noProof/>
-                          <w:color w:val="25992D"/>
-                          <w:sz w:val="21"/>
-                          <w:szCs w:val="15"/>
+                          <w:rFonts w:ascii="Menlo" w:eastAsia="Times New Roman" w:hAnsi="Menlo" w:cs="Menlo"/>
+                          <w:sz w:val="20"/>
+                          <w:szCs w:val="20"/>
+                        </w:rPr>
+                      </w:pPr>
+                      <w:r>
+                        <w:rPr>
+                          <w:rFonts w:ascii="Menlo" w:eastAsia="Times New Roman" w:hAnsi="Menlo" w:cs="Menlo"/>
+                          <w:sz w:val="20"/>
+                          <w:szCs w:val="20"/>
+                        </w:rPr>
+                        <w:t>DE = 4*D2y +4*Dy + 17*y == 0;</w:t>
+                      </w:r>
+                    </w:p>
+                    <w:p>
+                      <w:pPr>
+                        <w:spacing w:after="0" w:line="240" w:lineRule="auto"/>
+                        <w:rPr>
+                          <w:rFonts w:ascii="Menlo" w:eastAsia="Times New Roman" w:hAnsi="Menlo" w:cs="Menlo"/>
+                          <w:sz w:val="20"/>
+                          <w:szCs w:val="20"/>
                         </w:rPr>
                       </w:pPr>
                     </w:p>
@@ -1090,47 +1211,55 @@
                       <w:pPr>
                         <w:spacing w:after="0" w:line="240" w:lineRule="auto"/>
                         <w:rPr>
-                          <w:rFonts w:ascii="Courier" w:hAnsi="Courier" w:cs="Times New Roman"/>
-                          <w:noProof/>
-                          <w:color w:val="25992D"/>
-                          <w:sz w:val="21"/>
-                          <w:szCs w:val="15"/>
+                          <w:rFonts w:ascii="Menlo" w:eastAsia="Times New Roman" w:hAnsi="Menlo" w:cs="Menlo"/>
+                          <w:sz w:val="20"/>
+                          <w:szCs w:val="20"/>
                         </w:rPr>
                       </w:pPr>
+                      <w:r>
+                        <w:rPr>
+                          <w:rFonts w:ascii="Menlo" w:eastAsia="Times New Roman" w:hAnsi="Menlo" w:cs="Menlo"/>
+                          <w:sz w:val="20"/>
+                          <w:szCs w:val="20"/>
+                        </w:rPr>
+                        <w:t xml:space="preserve">sol = </w:t>
+                      </w:r>
+                      <w:proofErr w:type="spellStart"/>
+                      <w:proofErr w:type="gramStart"/>
+                      <w:r>
+                        <w:rPr>
+                          <w:rFonts w:ascii="Menlo" w:eastAsia="Times New Roman" w:hAnsi="Menlo" w:cs="Menlo"/>
+                          <w:sz w:val="20"/>
+                          <w:szCs w:val="20"/>
+                        </w:rPr>
+                        <w:t>dsolve</w:t>
+                      </w:r>
+                      <w:proofErr w:type="spellEnd"/>
+                      <w:r>
+                        <w:rPr>
+                          <w:rFonts w:ascii="Menlo" w:eastAsia="Times New Roman" w:hAnsi="Menlo" w:cs="Menlo"/>
+                          <w:sz w:val="20"/>
+                          <w:szCs w:val="20"/>
+                        </w:rPr>
+                        <w:t>(</w:t>
+                      </w:r>
+                      <w:proofErr w:type="gramEnd"/>
+                      <w:r>
+                        <w:rPr>
+                          <w:rFonts w:ascii="Menlo" w:eastAsia="Times New Roman" w:hAnsi="Menlo" w:cs="Menlo"/>
+                          <w:sz w:val="20"/>
+                          <w:szCs w:val="20"/>
+                        </w:rPr>
+                        <w:t>DE, y(0)==4, Dy(0)==0)</w:t>
+                      </w:r>
                     </w:p>
                     <w:p>
                       <w:pPr>
                         <w:spacing w:after="0" w:line="240" w:lineRule="auto"/>
                         <w:rPr>
-                          <w:rFonts w:ascii="Courier" w:hAnsi="Courier" w:cs="Times New Roman"/>
-                          <w:noProof/>
-                          <w:color w:val="25992D"/>
-                          <w:sz w:val="21"/>
-                          <w:szCs w:val="15"/>
-                        </w:rPr>
-                      </w:pPr>
-                    </w:p>
-                    <w:p>
-                      <w:pPr>
-                        <w:spacing w:after="0" w:line="240" w:lineRule="auto"/>
-                        <w:rPr>
-                          <w:rFonts w:ascii="Courier" w:hAnsi="Courier" w:cs="Times New Roman"/>
-                          <w:noProof/>
-                          <w:color w:val="25992D"/>
-                          <w:sz w:val="21"/>
-                          <w:szCs w:val="15"/>
-                        </w:rPr>
-                      </w:pPr>
-                    </w:p>
-                    <w:p>
-                      <w:pPr>
-                        <w:spacing w:after="0" w:line="240" w:lineRule="auto"/>
-                        <w:rPr>
-                          <w:rFonts w:ascii="Courier" w:hAnsi="Courier" w:cs="Times New Roman"/>
-                          <w:noProof/>
-                          <w:color w:val="25992D"/>
-                          <w:sz w:val="21"/>
-                          <w:szCs w:val="15"/>
+                          <w:rFonts w:ascii="Menlo" w:eastAsia="Times New Roman" w:hAnsi="Menlo" w:cs="Menlo"/>
+                          <w:sz w:val="20"/>
+                          <w:szCs w:val="20"/>
                         </w:rPr>
                       </w:pPr>
                     </w:p>
@@ -1634,7 +1763,23 @@
           <w:b/>
           <w:color w:val="FF0000"/>
         </w:rPr>
-        <w:t xml:space="preserve"> = 1. Paste in your values for Y(1) and DY(1) below. </w:t>
+        <w:t xml:space="preserve"> = 1. Paste in your values for </w:t>
+      </w:r>
+      <w:proofErr w:type="gramStart"/>
+      <w:r>
+        <w:rPr>
+          <w:b/>
+          <w:color w:val="FF0000"/>
+        </w:rPr>
+        <w:t>Y(</w:t>
+      </w:r>
+      <w:proofErr w:type="gramEnd"/>
+      <w:r>
+        <w:rPr>
+          <w:b/>
+          <w:color w:val="FF0000"/>
+        </w:rPr>
+        <w:t xml:space="preserve">1) and DY(1) below. </w:t>
       </w:r>
     </w:p>
     <w:p>
@@ -1654,16 +1799,16 @@
         <mc:AlternateContent>
           <mc:Choice Requires="wps">
             <w:drawing>
-              <wp:anchor distT="0" distB="0" distL="114300" distR="114300" simplePos="0" relativeHeight="251691008" behindDoc="0" locked="0" layoutInCell="1" allowOverlap="1" wp14:anchorId="503A87FA" wp14:editId="78D2D703">
+              <wp:anchor distT="0" distB="0" distL="114300" distR="114300" simplePos="0" relativeHeight="251689984" behindDoc="0" locked="0" layoutInCell="1" allowOverlap="1" wp14:anchorId="5732D3B4" wp14:editId="61D2B774">
                 <wp:simplePos x="0" y="0"/>
                 <wp:positionH relativeFrom="column">
-                  <wp:posOffset>16510</wp:posOffset>
+                  <wp:posOffset>18585</wp:posOffset>
                 </wp:positionH>
                 <wp:positionV relativeFrom="paragraph">
-                  <wp:posOffset>40852</wp:posOffset>
+                  <wp:posOffset>42886</wp:posOffset>
                 </wp:positionV>
-                <wp:extent cx="6057900" cy="973455"/>
-                <wp:effectExtent l="0" t="0" r="12700" b="17145"/>
+                <wp:extent cx="6057900" cy="1107688"/>
+                <wp:effectExtent l="0" t="0" r="12700" b="10160"/>
                 <wp:wrapNone/>
                 <wp:docPr id="6" name="Text Box 6"/>
                 <wp:cNvGraphicFramePr/>
@@ -1674,7 +1819,7 @@
                       <wps:spPr>
                         <a:xfrm>
                           <a:off x="0" y="0"/>
-                          <a:ext cx="6057900" cy="973455"/>
+                          <a:ext cx="6057900" cy="1107688"/>
                         </a:xfrm>
                         <a:prstGeom prst="rect">
                           <a:avLst/>
@@ -1724,23 +1869,59 @@
                               <w:spacing w:after="0"/>
                             </w:pPr>
                             <w:r>
-                              <w:t>&gt;&gt; Y(1</w:t>
+                              <w:t xml:space="preserve">&gt;&gt; </w:t>
                             </w:r>
+                            <w:proofErr w:type="gramStart"/>
                             <w:r>
-                              <w:t>)</w:t>
+                              <w:t>Y(</w:t>
+                            </w:r>
+                            <w:proofErr w:type="gramEnd"/>
+                            <w:r>
+                              <w:t>1)</w:t>
+                            </w:r>
+                          </w:p>
+                          <w:p>
+                            <w:pPr>
+                              <w:spacing w:after="0"/>
+                              <w:rPr>
+                                <w:color w:val="FF0000"/>
+                              </w:rPr>
+                            </w:pPr>
+                            <w:r>
+                              <w:rPr>
+                                <w:color w:val="FF0000"/>
+                              </w:rPr>
+                              <w:t>-0.4581</w:t>
                             </w:r>
                           </w:p>
                           <w:p>
                             <w:pPr>
                               <w:spacing w:after="0"/>
                             </w:pPr>
+                            <w:r>
+                              <w:t xml:space="preserve">&gt;&gt; </w:t>
+                            </w:r>
+                            <w:proofErr w:type="gramStart"/>
+                            <w:r>
+                              <w:t>DY(</w:t>
+                            </w:r>
+                            <w:proofErr w:type="gramEnd"/>
+                            <w:r>
+                              <w:t xml:space="preserve">1)     </w:t>
+                            </w:r>
                           </w:p>
                           <w:p>
                             <w:pPr>
                               <w:spacing w:after="0"/>
+                              <w:rPr>
+                                <w:color w:val="FF0000"/>
+                              </w:rPr>
                             </w:pPr>
                             <w:r>
-                              <w:t xml:space="preserve">&gt;&gt; DY(1)     </w:t>
+                              <w:rPr>
+                                <w:color w:val="FF0000"/>
+                              </w:rPr>
+                              <w:t>-4.6879</w:t>
                             </w:r>
                           </w:p>
                           <w:p>
@@ -1767,7 +1948,7 @@
           </mc:Choice>
           <mc:Fallback>
             <w:pict>
-              <v:shape w14:anchorId="503A87FA" id="Text Box 6" o:spid="_x0000_s1027" type="#_x0000_t202" style="position:absolute;margin-left:1.3pt;margin-top:3.2pt;width:477pt;height:76.65pt;z-index:251691008;visibility:visible;mso-wrap-style:square;mso-height-percent:0;mso-wrap-distance-left:9pt;mso-wrap-distance-top:0;mso-wrap-distance-right:9pt;mso-wrap-distance-bottom:0;mso-position-horizontal:absolute;mso-position-horizontal-relative:text;mso-position-vertical:absolute;mso-position-vertical-relative:text;mso-height-percent:0;mso-height-relative:margin;v-text-anchor:top" o:gfxdata="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" filled="f" strokecolor="black [3213]">
+              <v:shape w14:anchorId="5732D3B4" id="Text Box 6" o:spid="_x0000_s1027" type="#_x0000_t202" style="position:absolute;margin-left:1.45pt;margin-top:3.4pt;width:477pt;height:87.2pt;z-index:251689984;visibility:visible;mso-wrap-style:square;mso-height-percent:0;mso-wrap-distance-left:9pt;mso-wrap-distance-top:0;mso-wrap-distance-right:9pt;mso-wrap-distance-bottom:0;mso-position-horizontal:absolute;mso-position-horizontal-relative:text;mso-position-vertical:absolute;mso-position-vertical-relative:text;mso-height-percent:0;mso-height-relative:margin;v-text-anchor:top" o:gfxdata="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" filled="f" strokecolor="black [3213]">
                 <v:textbox>
                   <w:txbxContent>
                     <w:p>
@@ -1791,23 +1972,59 @@
                         <w:spacing w:after="0"/>
                       </w:pPr>
                       <w:r>
-                        <w:t>&gt;&gt; Y(1</w:t>
+                        <w:t xml:space="preserve">&gt;&gt; </w:t>
                       </w:r>
+                      <w:proofErr w:type="gramStart"/>
                       <w:r>
-                        <w:t>)</w:t>
+                        <w:t>Y(</w:t>
+                      </w:r>
+                      <w:proofErr w:type="gramEnd"/>
+                      <w:r>
+                        <w:t>1)</w:t>
+                      </w:r>
+                    </w:p>
+                    <w:p>
+                      <w:pPr>
+                        <w:spacing w:after="0"/>
+                        <w:rPr>
+                          <w:color w:val="FF0000"/>
+                        </w:rPr>
+                      </w:pPr>
+                      <w:r>
+                        <w:rPr>
+                          <w:color w:val="FF0000"/>
+                        </w:rPr>
+                        <w:t>-0.4581</w:t>
                       </w:r>
                     </w:p>
                     <w:p>
                       <w:pPr>
                         <w:spacing w:after="0"/>
                       </w:pPr>
+                      <w:r>
+                        <w:t xml:space="preserve">&gt;&gt; </w:t>
+                      </w:r>
+                      <w:proofErr w:type="gramStart"/>
+                      <w:r>
+                        <w:t>DY(</w:t>
+                      </w:r>
+                      <w:proofErr w:type="gramEnd"/>
+                      <w:r>
+                        <w:t xml:space="preserve">1)     </w:t>
+                      </w:r>
                     </w:p>
                     <w:p>
                       <w:pPr>
                         <w:spacing w:after="0"/>
+                        <w:rPr>
+                          <w:color w:val="FF0000"/>
+                        </w:rPr>
                       </w:pPr>
                       <w:r>
-                        <w:t xml:space="preserve">&gt;&gt; DY(1)     </w:t>
+                        <w:rPr>
+                          <w:color w:val="FF0000"/>
+                        </w:rPr>
+                        <w:t>-4.6879</w:t>
                       </w:r>
                     </w:p>
                     <w:p>
@@ -1865,40 +2082,6 @@
     </w:p>
     <w:p>
       <w:pPr>
-        <w:pStyle w:val="NormalWeb"/>
-        <w:shd w:val="clear" w:color="auto" w:fill="FFFFFF"/>
-        <w:rPr>
-          <w:b/>
-          <w:color w:val="FF0000"/>
-        </w:rPr>
-      </w:pPr>
-    </w:p>
-    <w:p>
-      <w:pPr>
-        <w:pStyle w:val="NormalWeb"/>
-        <w:shd w:val="clear" w:color="auto" w:fill="FFFFFF"/>
-        <w:rPr>
-          <w:b/>
-          <w:color w:val="FF0000"/>
-        </w:rPr>
-      </w:pPr>
-    </w:p>
-    <w:p>
-      <w:pPr>
-        <w:pStyle w:val="BodyText"/>
-        <w:spacing w:line="278" w:lineRule="exact"/>
-        <w:ind w:left="0"/>
-      </w:pPr>
-    </w:p>
-    <w:p>
-      <w:pPr>
-        <w:pStyle w:val="BodyText"/>
-        <w:spacing w:line="278" w:lineRule="exact"/>
-        <w:ind w:left="0"/>
-      </w:pPr>
-    </w:p>
-    <w:p>
-      <w:pPr>
         <w:spacing w:before="40" w:after="40" w:line="240" w:lineRule="auto"/>
         <w:ind w:right="5760"/>
         <w:rPr>
@@ -1937,6 +2120,55 @@
           <w:szCs w:val="24"/>
         </w:rPr>
       </w:pPr>
+      <w:r>
+        <w:rPr>
+          <w:noProof/>
+          <w:color w:val="FF0000"/>
+          <w:sz w:val="24"/>
+          <w:szCs w:val="24"/>
+        </w:rPr>
+        <w:drawing>
+          <wp:inline distT="0" distB="0" distL="0" distR="0" wp14:anchorId="32199A35" wp14:editId="4BB590B3">
+            <wp:extent cx="6858000" cy="5419725"/>
+            <wp:effectExtent l="0" t="0" r="0" b="3175"/>
+            <wp:docPr id="10" name="Picture 10" descr="A picture containing graphical user interface&#10;&#10;Description automatically generated"/>
+            <wp:cNvGraphicFramePr>
+              <a:graphicFrameLocks xmlns:a="http://schemas.openxmlformats.org/drawingml/2006/main" noChangeAspect="1"/>
+            </wp:cNvGraphicFramePr>
+            <a:graphic xmlns:a="http://schemas.openxmlformats.org/drawingml/2006/main">
+              <a:graphicData uri="http://schemas.openxmlformats.org/drawingml/2006/picture">
+                <pic:pic xmlns:pic="http://schemas.openxmlformats.org/drawingml/2006/picture">
+                  <pic:nvPicPr>
+                    <pic:cNvPr id="10" name="Picture 10" descr="A picture containing graphical user interface&#10;&#10;Description automatically generated"/>
+                    <pic:cNvPicPr/>
+                  </pic:nvPicPr>
+                  <pic:blipFill>
+                    <a:blip r:embed="rId8" cstate="print">
+                      <a:extLst>
+                        <a:ext uri="{28A0092B-C50C-407E-A947-70E740481C1C}">
+                          <a14:useLocalDpi xmlns:a14="http://schemas.microsoft.com/office/drawing/2010/main" val="0"/>
+                        </a:ext>
+                      </a:extLst>
+                    </a:blip>
+                    <a:stretch>
+                      <a:fillRect/>
+                    </a:stretch>
+                  </pic:blipFill>
+                  <pic:spPr>
+                    <a:xfrm>
+                      <a:off x="0" y="0"/>
+                      <a:ext cx="6858000" cy="5419725"/>
+                    </a:xfrm>
+                    <a:prstGeom prst="rect">
+                      <a:avLst/>
+                    </a:prstGeom>
+                  </pic:spPr>
+                </pic:pic>
+              </a:graphicData>
+            </a:graphic>
+          </wp:inline>
+        </w:drawing>
+      </w:r>
     </w:p>
     <w:p>
       <w:pPr>
@@ -2098,62 +2330,6 @@
     </w:p>
     <w:p>
       <w:pPr>
-        <w:spacing w:after="0"/>
-        <w:jc w:val="both"/>
-        <w:rPr>
-          <w:rFonts w:ascii="Times New Roman" w:eastAsiaTheme="minorEastAsia" w:hAnsi="Times New Roman" w:cs="Times New Roman"/>
-          <w:b/>
-          <w:sz w:val="20"/>
-          <w:szCs w:val="20"/>
-        </w:rPr>
-      </w:pPr>
-    </w:p>
-    <w:p>
-      <w:pPr>
-        <w:spacing w:after="0"/>
-        <w:jc w:val="both"/>
-        <w:rPr>
-          <w:rFonts w:ascii="Times New Roman" w:eastAsiaTheme="minorEastAsia" w:hAnsi="Times New Roman" w:cs="Times New Roman"/>
-          <w:b/>
-          <w:sz w:val="20"/>
-          <w:szCs w:val="20"/>
-        </w:rPr>
-      </w:pPr>
-    </w:p>
-    <w:p>
-      <w:pPr>
-        <w:spacing w:after="0"/>
-        <w:jc w:val="both"/>
-        <w:rPr>
-          <w:rFonts w:ascii="Times New Roman" w:eastAsiaTheme="minorEastAsia" w:hAnsi="Times New Roman" w:cs="Times New Roman"/>
-          <w:b/>
-          <w:sz w:val="20"/>
-          <w:szCs w:val="20"/>
-        </w:rPr>
-      </w:pPr>
-    </w:p>
-    <w:p>
-      <w:pPr>
-        <w:pStyle w:val="NormalWeb"/>
-        <w:shd w:val="clear" w:color="auto" w:fill="FFFFFF"/>
-        <w:rPr>
-          <w:b/>
-          <w:color w:val="000000" w:themeColor="text1"/>
-        </w:rPr>
-      </w:pPr>
-    </w:p>
-    <w:p>
-      <w:pPr>
-        <w:pStyle w:val="NormalWeb"/>
-        <w:shd w:val="clear" w:color="auto" w:fill="FFFFFF"/>
-        <w:rPr>
-          <w:b/>
-          <w:color w:val="000000" w:themeColor="text1"/>
-        </w:rPr>
-      </w:pPr>
-    </w:p>
-    <w:p>
-      <w:pPr>
         <w:pStyle w:val="NormalWeb"/>
         <w:shd w:val="clear" w:color="auto" w:fill="FFFFFF"/>
         <w:rPr>
@@ -2167,6 +2343,7 @@
           <w:b/>
           <w:color w:val="000000" w:themeColor="text1"/>
         </w:rPr>
+        <w:lastRenderedPageBreak/>
         <w:t>Ques</w:t>
       </w:r>
       <w:r>
@@ -2232,7 +2409,7 @@
           <w:bCs/>
           <w:color w:val="000000"/>
         </w:rPr>
-        <w:t xml:space="preserve">. </w:t>
+        <w:t>. The last column already includes the homoge</w:t>
       </w:r>
       <w:r>
         <w:rPr>
@@ -2240,7 +2417,7 @@
           <w:bCs/>
           <w:color w:val="000000"/>
         </w:rPr>
-        <w:t>The last column already includes the homoge</w:t>
+        <w:t>n</w:t>
       </w:r>
       <w:r>
         <w:rPr>
@@ -2248,23 +2425,7 @@
           <w:bCs/>
           <w:color w:val="000000"/>
         </w:rPr>
-        <w:t>n</w:t>
-      </w:r>
-      <w:r>
-        <w:rPr>
-          <w:rFonts w:eastAsiaTheme="minorEastAsia"/>
-          <w:bCs/>
-          <w:color w:val="000000"/>
-        </w:rPr>
-        <w:t xml:space="preserve">eous solution. </w:t>
-      </w:r>
-      <w:r>
-        <w:rPr>
-          <w:rFonts w:eastAsiaTheme="minorEastAsia"/>
-          <w:bCs/>
-          <w:color w:val="000000"/>
-        </w:rPr>
-        <w:t xml:space="preserve">Just add the </w:t>
+        <w:t xml:space="preserve">eous solution. Just add the </w:t>
       </w:r>
       <w:proofErr w:type="gramStart"/>
       <w:r>
@@ -2282,15 +2443,7 @@
           <w:bCs/>
           <w:color w:val="000000"/>
         </w:rPr>
-        <w:t xml:space="preserve"> </w:t>
-      </w:r>
-      <w:r>
-        <w:rPr>
-          <w:rFonts w:eastAsiaTheme="minorEastAsia"/>
-          <w:bCs/>
-          <w:color w:val="000000"/>
-        </w:rPr>
-        <w:t xml:space="preserve">by typing over the </w:t>
+        <w:t xml:space="preserve"> by typing over the </w:t>
       </w:r>
       <w:r>
         <w:rPr>
@@ -2514,7 +2667,9 @@
               <w:pStyle w:val="NormalWeb"/>
               <w:spacing w:before="100" w:after="100"/>
               <w:rPr>
+                <w:rFonts w:ascii="Cambria Math" w:hAnsi="Cambria Math"/>
                 <w:bCs/>
+                <w:i/>
                 <w:color w:val="0432FF"/>
               </w:rPr>
             </w:pPr>
@@ -2773,22 +2928,12 @@
                 </w:rPr>
                 <m:t xml:space="preserve">   </m:t>
               </m:r>
-            </m:oMath>
-            <w:r>
-              <w:rPr>
-                <w:rFonts w:eastAsiaTheme="minorEastAsia"/>
-                <w:bCs/>
-                <w:color w:val="0432FF"/>
-              </w:rPr>
-              <w:t xml:space="preserve"> </w:t>
-            </w:r>
-            <m:oMath>
               <m:r>
                 <w:rPr>
                   <w:rFonts w:ascii="Cambria Math" w:eastAsiaTheme="minorEastAsia" w:hAnsi="Cambria Math"/>
-                  <w:color w:val="FF0000"/>
+                  <w:color w:val="0432FF"/>
                 </w:rPr>
-                <m:t>…</m:t>
+                <m:t>17t-3</m:t>
               </m:r>
             </m:oMath>
           </w:p>
@@ -3162,16 +3307,81 @@
                 <m:r>
                   <w:rPr>
                     <w:rFonts w:ascii="Cambria Math" w:hAnsi="Cambria Math"/>
-                    <w:color w:val="0432FF"/>
+                    <w:color w:val="FF0000"/>
                   </w:rPr>
-                  <m:t> </m:t>
+                  <m:t>4</m:t>
+                </m:r>
+                <m:sSup>
+                  <m:sSupPr>
+                    <m:ctrlPr>
+                      <w:rPr>
+                        <w:rFonts w:ascii="Cambria Math" w:hAnsi="Cambria Math"/>
+                        <w:i/>
+                        <w:color w:val="FF0000"/>
+                      </w:rPr>
+                    </m:ctrlPr>
+                  </m:sSupPr>
+                  <m:e>
+                    <m:r>
+                      <w:rPr>
+                        <w:rFonts w:ascii="Cambria Math" w:hAnsi="Cambria Math"/>
+                        <w:color w:val="FF0000"/>
+                      </w:rPr>
+                      <m:t>e</m:t>
+                    </m:r>
+                  </m:e>
+                  <m:sup>
+                    <m:r>
+                      <w:rPr>
+                        <w:rFonts w:ascii="Cambria Math" w:hAnsi="Cambria Math"/>
+                        <w:color w:val="FF0000"/>
+                      </w:rPr>
+                      <m:t>-</m:t>
+                    </m:r>
+                    <m:f>
+                      <m:fPr>
+                        <m:ctrlPr>
+                          <w:rPr>
+                            <w:rFonts w:ascii="Cambria Math" w:hAnsi="Cambria Math"/>
+                            <w:i/>
+                            <w:color w:val="FF0000"/>
+                          </w:rPr>
+                        </m:ctrlPr>
+                      </m:fPr>
+                      <m:num>
+                        <m:r>
+                          <w:rPr>
+                            <w:rFonts w:ascii="Cambria Math" w:hAnsi="Cambria Math"/>
+                            <w:color w:val="FF0000"/>
+                          </w:rPr>
+                          <m:t>t</m:t>
+                        </m:r>
+                      </m:num>
+                      <m:den>
+                        <m:r>
+                          <w:rPr>
+                            <w:rFonts w:ascii="Cambria Math" w:hAnsi="Cambria Math"/>
+                            <w:color w:val="FF0000"/>
+                          </w:rPr>
+                          <m:t>2</m:t>
+                        </m:r>
+                      </m:den>
+                    </m:f>
+                  </m:sup>
+                </m:sSup>
+                <m:r>
+                  <w:rPr>
+                    <w:rFonts w:ascii="Cambria Math" w:hAnsi="Cambria Math"/>
+                    <w:color w:val="FF0000"/>
+                  </w:rPr>
+                  <w:softHyphen/>
                 </m:r>
                 <m:r>
                   <w:rPr>
                     <w:rFonts w:ascii="Cambria Math" w:hAnsi="Cambria Math"/>
                     <w:color w:val="FF0000"/>
                   </w:rPr>
-                  <m:t>…</m:t>
+                  <w:softHyphen/>
                 </m:r>
                 <m:r>
                   <w:rPr>
@@ -3443,7 +3653,14 @@
                     <w:rFonts w:ascii="Cambria Math" w:hAnsi="Cambria Math"/>
                     <w:color w:val="0432FF"/>
                   </w:rPr>
-                  <m:t>= -</m:t>
+                  <m:t>=</m:t>
+                </m:r>
+                <m:r>
+                  <w:rPr>
+                    <w:rFonts w:ascii="Cambria Math" w:hAnsi="Cambria Math"/>
+                    <w:color w:val="0432FF"/>
+                  </w:rPr>
+                  <m:t xml:space="preserve"> -</m:t>
                 </m:r>
                 <m:sSup>
                   <m:sSupPr>
@@ -3612,16 +3829,77 @@
                 <m:r>
                   <w:rPr>
                     <w:rFonts w:ascii="Cambria Math" w:hAnsi="Cambria Math"/>
-                    <w:color w:val="0432FF"/>
+                    <w:color w:val="FF0000"/>
                   </w:rPr>
-                  <m:t> </m:t>
+                  <m:t>4</m:t>
+                </m:r>
+                <m:func>
+                  <m:funcPr>
+                    <m:ctrlPr>
+                      <w:rPr>
+                        <w:rFonts w:ascii="Cambria Math" w:hAnsi="Cambria Math"/>
+                        <w:color w:val="FF0000"/>
+                      </w:rPr>
+                    </m:ctrlPr>
+                  </m:funcPr>
+                  <m:fName>
+                    <m:r>
+                      <m:rPr>
+                        <m:sty m:val="p"/>
+                      </m:rPr>
+                      <w:rPr>
+                        <w:rFonts w:ascii="Cambria Math" w:hAnsi="Cambria Math"/>
+                        <w:color w:val="FF0000"/>
+                      </w:rPr>
+                      <m:t>cos</m:t>
+                    </m:r>
+                  </m:fName>
+                  <m:e>
+                    <m:d>
+                      <m:dPr>
+                        <m:ctrlPr>
+                          <w:rPr>
+                            <w:rFonts w:ascii="Cambria Math" w:hAnsi="Cambria Math"/>
+                            <w:i/>
+                            <w:color w:val="FF0000"/>
+                          </w:rPr>
+                        </m:ctrlPr>
+                      </m:dPr>
+                      <m:e>
+                        <m:r>
+                          <w:rPr>
+                            <w:rFonts w:ascii="Cambria Math" w:hAnsi="Cambria Math"/>
+                            <w:color w:val="FF0000"/>
+                          </w:rPr>
+                          <m:t>2t</m:t>
+                        </m:r>
+                      </m:e>
+                    </m:d>
+                  </m:e>
+                </m:func>
+                <m:r>
+                  <w:rPr>
+                    <w:rFonts w:ascii="Cambria Math" w:hAnsi="Cambria Math"/>
+                    <w:color w:val="FF0000"/>
+                  </w:rPr>
+                  <m:t>+32</m:t>
+                </m:r>
+                <m:r>
+                  <m:rPr>
+                    <m:sty m:val="p"/>
+                  </m:rPr>
+                  <w:rPr>
+                    <w:rFonts w:ascii="Cambria Math" w:hAnsi="Cambria Math"/>
+                    <w:color w:val="FF0000"/>
+                  </w:rPr>
+                  <m:t>sin⁡</m:t>
                 </m:r>
                 <m:r>
                   <w:rPr>
                     <w:rFonts w:ascii="Cambria Math" w:hAnsi="Cambria Math"/>
                     <w:color w:val="FF0000"/>
                   </w:rPr>
-                  <m:t>…</m:t>
+                  <m:t>(2t)</m:t>
                 </m:r>
               </m:oMath>
             </m:oMathPara>
@@ -4365,15 +4643,195 @@
             </w:pPr>
             <m:oMathPara>
               <m:oMath>
+                <m:sSup>
+                  <m:sSupPr>
+                    <m:ctrlPr>
+                      <w:rPr>
+                        <w:rFonts w:ascii="Cambria Math" w:hAnsi="Cambria Math"/>
+                        <w:b/>
+                        <w:i/>
+                        <w:color w:val="FF0000"/>
+                      </w:rPr>
+                    </m:ctrlPr>
+                  </m:sSupPr>
+                  <m:e>
+                    <m:r>
+                      <m:rPr>
+                        <m:sty m:val="bi"/>
+                      </m:rPr>
+                      <w:rPr>
+                        <w:rFonts w:ascii="Cambria Math" w:hAnsi="Cambria Math"/>
+                        <w:color w:val="FF0000"/>
+                      </w:rPr>
+                      <m:t>t</m:t>
+                    </m:r>
+                    <m:r>
+                      <m:rPr>
+                        <m:sty m:val="bi"/>
+                      </m:rPr>
+                      <w:rPr>
+                        <w:rFonts w:ascii="Cambria Math" w:hAnsi="Cambria Math"/>
+                        <w:color w:val="FF0000"/>
+                      </w:rPr>
+                      <m:t>e</m:t>
+                    </m:r>
+                  </m:e>
+                  <m:sup>
+                    <m:r>
+                      <m:rPr>
+                        <m:sty m:val="bi"/>
+                      </m:rPr>
+                      <w:rPr>
+                        <w:rFonts w:ascii="Cambria Math" w:hAnsi="Cambria Math"/>
+                        <w:color w:val="FF0000"/>
+                      </w:rPr>
+                      <m:t>-</m:t>
+                    </m:r>
+                    <m:f>
+                      <m:fPr>
+                        <m:ctrlPr>
+                          <w:rPr>
+                            <w:rFonts w:ascii="Cambria Math" w:hAnsi="Cambria Math"/>
+                            <w:b/>
+                            <w:i/>
+                            <w:color w:val="FF0000"/>
+                          </w:rPr>
+                        </m:ctrlPr>
+                      </m:fPr>
+                      <m:num>
+                        <m:r>
+                          <m:rPr>
+                            <m:sty m:val="bi"/>
+                          </m:rPr>
+                          <w:rPr>
+                            <w:rFonts w:ascii="Cambria Math" w:hAnsi="Cambria Math"/>
+                            <w:color w:val="FF0000"/>
+                          </w:rPr>
+                          <m:t>t</m:t>
+                        </m:r>
+                      </m:num>
+                      <m:den>
+                        <m:r>
+                          <m:rPr>
+                            <m:sty m:val="bi"/>
+                          </m:rPr>
+                          <w:rPr>
+                            <w:rFonts w:ascii="Cambria Math" w:hAnsi="Cambria Math"/>
+                            <w:color w:val="FF0000"/>
+                          </w:rPr>
+                          <m:t>2</m:t>
+                        </m:r>
+                      </m:den>
+                    </m:f>
+                  </m:sup>
+                </m:sSup>
                 <m:r>
                   <m:rPr>
                     <m:sty m:val="bi"/>
                   </m:rPr>
                   <w:rPr>
-                    <w:rFonts w:ascii="Cambria Math" w:eastAsiaTheme="minorEastAsia" w:hAnsi="Cambria Math"/>
+                    <w:rFonts w:ascii="Cambria Math" w:hAnsi="Cambria Math"/>
                     <w:color w:val="FF0000"/>
                   </w:rPr>
-                  <m:t>…</m:t>
+                  <m:t>[</m:t>
+                </m:r>
+                <m:r>
+                  <m:rPr>
+                    <m:sty m:val="bi"/>
+                  </m:rPr>
+                  <w:rPr>
+                    <w:rFonts w:ascii="Cambria Math" w:hAnsi="Cambria Math"/>
+                    <w:color w:val="FF0000"/>
+                  </w:rPr>
+                  <m:t>sin</m:t>
+                </m:r>
+                <m:d>
+                  <m:dPr>
+                    <m:ctrlPr>
+                      <w:rPr>
+                        <w:rFonts w:ascii="Cambria Math" w:hAnsi="Cambria Math"/>
+                        <w:b/>
+                        <w:i/>
+                        <w:color w:val="FF0000"/>
+                      </w:rPr>
+                    </m:ctrlPr>
+                  </m:dPr>
+                  <m:e>
+                    <m:r>
+                      <m:rPr>
+                        <m:sty m:val="bi"/>
+                      </m:rPr>
+                      <w:rPr>
+                        <w:rFonts w:ascii="Cambria Math" w:hAnsi="Cambria Math"/>
+                        <w:color w:val="FF0000"/>
+                      </w:rPr>
+                      <m:t>2</m:t>
+                    </m:r>
+                    <m:r>
+                      <m:rPr>
+                        <m:sty m:val="bi"/>
+                      </m:rPr>
+                      <w:rPr>
+                        <w:rFonts w:ascii="Cambria Math" w:hAnsi="Cambria Math"/>
+                        <w:color w:val="FF0000"/>
+                      </w:rPr>
+                      <m:t>t</m:t>
+                    </m:r>
+                  </m:e>
+                </m:d>
+                <m:r>
+                  <m:rPr>
+                    <m:sty m:val="bi"/>
+                  </m:rPr>
+                  <w:rPr>
+                    <w:rFonts w:ascii="Cambria Math" w:hAnsi="Cambria Math"/>
+                    <w:color w:val="FF0000"/>
+                  </w:rPr>
+                  <m:t>-2cos</m:t>
+                </m:r>
+                <m:d>
+                  <m:dPr>
+                    <m:ctrlPr>
+                      <w:rPr>
+                        <w:rFonts w:ascii="Cambria Math" w:hAnsi="Cambria Math"/>
+                        <w:b/>
+                        <w:i/>
+                        <w:color w:val="FF0000"/>
+                      </w:rPr>
+                    </m:ctrlPr>
+                  </m:dPr>
+                  <m:e>
+                    <m:r>
+                      <m:rPr>
+                        <m:sty m:val="bi"/>
+                      </m:rPr>
+                      <w:rPr>
+                        <w:rFonts w:ascii="Cambria Math" w:hAnsi="Cambria Math"/>
+                        <w:color w:val="FF0000"/>
+                      </w:rPr>
+                      <m:t>2</m:t>
+                    </m:r>
+                    <m:r>
+                      <m:rPr>
+                        <m:sty m:val="bi"/>
+                      </m:rPr>
+                      <w:rPr>
+                        <w:rFonts w:ascii="Cambria Math" w:hAnsi="Cambria Math"/>
+                        <w:color w:val="FF0000"/>
+                      </w:rPr>
+                      <m:t>t</m:t>
+                    </m:r>
+                  </m:e>
+                </m:d>
+                <m:r>
+                  <m:rPr>
+                    <m:sty m:val="bi"/>
+                  </m:rPr>
+                  <w:rPr>
+                    <w:rFonts w:ascii="Cambria Math" w:hAnsi="Cambria Math"/>
+                    <w:color w:val="FF0000"/>
+                  </w:rPr>
+                  <m:t>]</m:t>
                 </m:r>
               </m:oMath>
             </m:oMathPara>
@@ -4383,9 +4841,12 @@
     </w:tbl>
     <w:p>
       <w:pPr>
-        <w:rPr>
-          <w:rFonts w:ascii="Times" w:hAnsi="Times"/>
-          <w:color w:val="000000"/>
+        <w:pStyle w:val="NormalWeb"/>
+        <w:shd w:val="clear" w:color="auto" w:fill="FFFFFF"/>
+        <w:jc w:val="center"/>
+        <w:rPr>
+          <w:b/>
+          <w:color w:val="FF0000"/>
         </w:rPr>
       </w:pPr>
     </w:p>
@@ -4438,14 +4899,6 @@
           <w:color w:val="000000"/>
         </w:rPr>
       </w:pPr>
-    </w:p>
-    <w:p>
-      <w:pPr>
-        <w:rPr>
-          <w:rFonts w:ascii="Times" w:hAnsi="Times"/>
-          <w:color w:val="000000"/>
-        </w:rPr>
-      </w:pPr>
       <w:r>
         <w:rPr>
           <w:noProof/>
@@ -4454,7 +4907,7 @@
         <mc:AlternateContent>
           <mc:Choice Requires="wps">
             <w:drawing>
-              <wp:anchor distT="0" distB="0" distL="114300" distR="114300" simplePos="0" relativeHeight="251695104" behindDoc="0" locked="0" layoutInCell="1" allowOverlap="1" wp14:anchorId="20B43D01" wp14:editId="3D951100">
+              <wp:anchor distT="0" distB="0" distL="114300" distR="114300" simplePos="0" relativeHeight="251691008" behindDoc="0" locked="0" layoutInCell="1" allowOverlap="1" wp14:anchorId="4E59BAE7" wp14:editId="636412F9">
                 <wp:simplePos x="0" y="0"/>
                 <wp:positionH relativeFrom="column">
                   <wp:posOffset>0</wp:posOffset>
@@ -4655,13 +5108,54 @@
                                 </w:rPr>
                                 <m:t>=</m:t>
                               </m:r>
+                              <m:r>
+                                <w:rPr>
+                                  <w:rFonts w:ascii="Cambria Math" w:hAnsi="Cambria Math"/>
+                                  <w:color w:val="FF0000"/>
+                                </w:rPr>
+                                <m:t>64</m:t>
+                              </m:r>
+                              <m:r>
+                                <m:rPr>
+                                  <m:sty m:val="p"/>
+                                </m:rPr>
+                                <w:rPr>
+                                  <w:rFonts w:ascii="Cambria Math" w:hAnsi="Cambria Math"/>
+                                  <w:color w:val="FF0000"/>
+                                </w:rPr>
+                                <m:t>cos⁡</m:t>
+                              </m:r>
+                              <m:r>
+                                <w:rPr>
+                                  <w:rFonts w:ascii="Cambria Math" w:hAnsi="Cambria Math"/>
+                                  <w:color w:val="FF0000"/>
+                                </w:rPr>
+                                <m:t>(2t)-8</m:t>
+                              </m:r>
+                              <m:r>
+                                <m:rPr>
+                                  <m:sty m:val="p"/>
+                                </m:rPr>
+                                <w:rPr>
+                                  <w:rFonts w:ascii="Cambria Math" w:hAnsi="Cambria Math"/>
+                                  <w:color w:val="FF0000"/>
+                                </w:rPr>
+                                <m:t>sin⁡</m:t>
+                              </m:r>
+                              <m:r>
+                                <w:rPr>
+                                  <w:rFonts w:ascii="Cambria Math" w:hAnsi="Cambria Math"/>
+                                  <w:color w:val="FF0000"/>
+                                </w:rPr>
+                                <m:t>(2t)</m:t>
+                              </m:r>
                             </m:oMath>
                             <w:r>
                               <w:rPr>
                                 <w:rFonts w:eastAsiaTheme="minorEastAsia"/>
                                 <w:color w:val="000000" w:themeColor="text1"/>
                               </w:rPr>
-                              <w:t xml:space="preserve">    _ _ _ _ _ </w:t>
+                              <w:t xml:space="preserve">    </w:t>
                             </w:r>
                             <w:r>
                               <w:rPr>
@@ -4698,7 +5192,7 @@
           </mc:Choice>
           <mc:Fallback>
             <w:pict>
-              <v:shape w14:anchorId="20B43D01" id="Text Box 33" o:spid="_x0000_s1028" type="#_x0000_t202" style="position:absolute;margin-left:0;margin-top:-.05pt;width:528pt;height:62.65pt;z-index:251695104;visibility:visible;mso-wrap-style:square;mso-width-percent:0;mso-height-percent:0;mso-wrap-distance-left:9pt;mso-wrap-distance-top:0;mso-wrap-distance-right:9pt;mso-wrap-distance-bottom:0;mso-position-horizontal:absolute;mso-position-horizontal-relative:text;mso-position-vertical:absolute;mso-position-vertical-relative:text;mso-width-percent:0;mso-height-percent:0;mso-width-relative:margin;mso-height-relative:margin;v-text-anchor:top" o:gfxdata="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" filled="f" strokecolor="black [3213]">
+              <v:shape w14:anchorId="4E59BAE7" id="Text Box 33" o:spid="_x0000_s1028" type="#_x0000_t202" style="position:absolute;margin-left:0;margin-top:-.05pt;width:528pt;height:62.65pt;z-index:251691008;visibility:visible;mso-wrap-style:square;mso-width-percent:0;mso-height-percent:0;mso-wrap-distance-left:9pt;mso-wrap-distance-top:0;mso-wrap-distance-right:9pt;mso-wrap-distance-bottom:0;mso-position-horizontal:absolute;mso-position-horizontal-relative:text;mso-position-vertical:absolute;mso-position-vertical-relative:text;mso-width-percent:0;mso-height-percent:0;mso-width-relative:margin;mso-height-relative:margin;v-text-anchor:top" o:gfxdata="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" filled="f" strokecolor="black [3213]">
                 <v:textbox>
                   <w:txbxContent>
                     <w:p>
@@ -4853,13 +5347,54 @@
                           </w:rPr>
                           <m:t>=</m:t>
                         </m:r>
+                        <m:r>
+                          <w:rPr>
+                            <w:rFonts w:ascii="Cambria Math" w:hAnsi="Cambria Math"/>
+                            <w:color w:val="FF0000"/>
+                          </w:rPr>
+                          <m:t>64</m:t>
+                        </m:r>
+                        <m:r>
+                          <m:rPr>
+                            <m:sty m:val="p"/>
+                          </m:rPr>
+                          <w:rPr>
+                            <w:rFonts w:ascii="Cambria Math" w:hAnsi="Cambria Math"/>
+                            <w:color w:val="FF0000"/>
+                          </w:rPr>
+                          <m:t>cos⁡</m:t>
+                        </m:r>
+                        <m:r>
+                          <w:rPr>
+                            <w:rFonts w:ascii="Cambria Math" w:hAnsi="Cambria Math"/>
+                            <w:color w:val="FF0000"/>
+                          </w:rPr>
+                          <m:t>(2t)-8</m:t>
+                        </m:r>
+                        <m:r>
+                          <m:rPr>
+                            <m:sty m:val="p"/>
+                          </m:rPr>
+                          <w:rPr>
+                            <w:rFonts w:ascii="Cambria Math" w:hAnsi="Cambria Math"/>
+                            <w:color w:val="FF0000"/>
+                          </w:rPr>
+                          <m:t>sin⁡</m:t>
+                        </m:r>
+                        <m:r>
+                          <w:rPr>
+                            <w:rFonts w:ascii="Cambria Math" w:hAnsi="Cambria Math"/>
+                            <w:color w:val="FF0000"/>
+                          </w:rPr>
+                          <m:t>(2t)</m:t>
+                        </m:r>
                       </m:oMath>
                       <w:r>
                         <w:rPr>
                           <w:rFonts w:eastAsiaTheme="minorEastAsia"/>
                           <w:color w:val="000000" w:themeColor="text1"/>
                         </w:rPr>
-                        <w:t xml:space="preserve">    _ _ _ _ _ </w:t>
+                        <w:t xml:space="preserve">    </w:t>
                       </w:r>
                       <w:r>
                         <w:rPr>
@@ -4892,6 +5427,7 @@
     </w:p>
     <w:p>
       <w:pPr>
+        <w:spacing w:before="40" w:after="40" w:line="240" w:lineRule="auto"/>
         <w:rPr>
           <w:rFonts w:ascii="Times" w:hAnsi="Times"/>
           <w:color w:val="000000"/>
@@ -4900,16 +5436,6 @@
     </w:p>
     <w:p>
       <w:pPr>
-        <w:spacing w:before="40" w:after="40" w:line="240" w:lineRule="auto"/>
-        <w:rPr>
-          <w:rFonts w:ascii="Times" w:hAnsi="Times"/>
-          <w:color w:val="000000"/>
-        </w:rPr>
-      </w:pPr>
-    </w:p>
-    <w:p>
-      <w:pPr>
-        <w:spacing w:before="40" w:after="40" w:line="240" w:lineRule="auto"/>
         <w:rPr>
           <w:b/>
           <w:color w:val="FF0000"/>
@@ -4924,15 +5450,36 @@
           <w:sz w:val="24"/>
           <w:szCs w:val="24"/>
         </w:rPr>
-        <w:t xml:space="preserve">Questions: 9-10: Paste your completed multiplot </w:t>
+        <w:br w:type="page"/>
       </w:r>
-      <w:r>
+    </w:p>
+    <w:p>
+      <w:pPr>
+        <w:spacing w:before="40" w:after="40" w:line="240" w:lineRule="auto"/>
         <w:rPr>
           <w:b/>
           <w:color w:val="FF0000"/>
           <w:sz w:val="24"/>
           <w:szCs w:val="24"/>
         </w:rPr>
+      </w:pPr>
+      <w:r>
+        <w:rPr>
+          <w:b/>
+          <w:color w:val="FF0000"/>
+          <w:sz w:val="24"/>
+          <w:szCs w:val="24"/>
+        </w:rPr>
+        <w:lastRenderedPageBreak/>
+        <w:t xml:space="preserve">Questions: 9-10: Paste your completed multiplot </w:t>
+      </w:r>
+      <w:r>
+        <w:rPr>
+          <w:b/>
+          <w:color w:val="FF0000"/>
+          <w:sz w:val="24"/>
+          <w:szCs w:val="24"/>
+        </w:rPr>
         <w:t xml:space="preserve">here. </w:t>
       </w:r>
     </w:p>
@@ -5080,13 +5627,13 @@
         <mc:AlternateContent>
           <mc:Choice Requires="wps">
             <w:drawing>
-              <wp:anchor distT="0" distB="0" distL="114300" distR="114300" simplePos="0" relativeHeight="251686912" behindDoc="0" locked="0" layoutInCell="1" allowOverlap="1" wp14:anchorId="28C1E9F6" wp14:editId="0EBB85E6">
+              <wp:anchor distT="0" distB="0" distL="114300" distR="114300" simplePos="0" relativeHeight="251686912" behindDoc="0" locked="0" layoutInCell="1" allowOverlap="1" wp14:anchorId="28C1E9F6" wp14:editId="2DAC4AD3">
                 <wp:simplePos x="0" y="0"/>
                 <wp:positionH relativeFrom="column">
                   <wp:posOffset>257175</wp:posOffset>
                 </wp:positionH>
                 <wp:positionV relativeFrom="paragraph">
-                  <wp:posOffset>1845944</wp:posOffset>
+                  <wp:posOffset>422910</wp:posOffset>
                 </wp:positionV>
                 <wp:extent cx="5782733" cy="1914525"/>
                 <wp:effectExtent l="0" t="0" r="0" b="0"/>
@@ -5366,7 +5913,7 @@
           </mc:Choice>
           <mc:Fallback>
             <w:pict>
-              <v:shape w14:anchorId="28C1E9F6" id="Text Box 4" o:spid="_x0000_s1029" type="#_x0000_t202" style="position:absolute;left:0;text-align:left;margin-left:20.25pt;margin-top:145.35pt;width:455.35pt;height:150.75pt;z-index:251686912;visibility:visible;mso-wrap-style:square;mso-width-percent:0;mso-height-percent:0;mso-wrap-distance-left:9pt;mso-wrap-distance-top:0;mso-wrap-distance-right:9pt;mso-wrap-distance-bottom:0;mso-position-horizontal:absolute;mso-position-horizontal-relative:text;mso-position-vertical:absolute;mso-position-vertical-relative:text;mso-width-percent:0;mso-height-percent:0;mso-width-relative:margin;mso-height-relative:margin;v-text-anchor:top" o:gfxdata="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" filled="f" stroked="f" strokeweight=".5pt">
+              <v:shape w14:anchorId="28C1E9F6" id="Text Box 4" o:spid="_x0000_s1029" type="#_x0000_t202" style="position:absolute;left:0;text-align:left;margin-left:20.25pt;margin-top:33.3pt;width:455.35pt;height:150.75pt;z-index:251686912;visibility:visible;mso-wrap-style:square;mso-width-percent:0;mso-height-percent:0;mso-wrap-distance-left:9pt;mso-wrap-distance-top:0;mso-wrap-distance-right:9pt;mso-wrap-distance-bottom:0;mso-position-horizontal:absolute;mso-position-horizontal-relative:text;mso-position-vertical:absolute;mso-position-vertical-relative:text;mso-width-percent:0;mso-height-percent:0;mso-width-relative:margin;mso-height-relative:margin;v-text-anchor:top" o:gfxdata="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" filled="f" stroked="f" strokeweight=".5pt">
                 <v:textbox>
                   <w:txbxContent>
                     <w:p>
@@ -5610,9 +6157,9 @@
       </w:r>
     </w:p>
     <w:sectPr>
-      <w:headerReference w:type="default" r:id="rId7"/>
-      <w:footerReference w:type="even" r:id="rId8"/>
-      <w:footerReference w:type="default" r:id="rId9"/>
+      <w:headerReference w:type="default" r:id="rId9"/>
+      <w:footerReference w:type="even" r:id="rId10"/>
+      <w:footerReference w:type="default" r:id="rId11"/>
       <w:pgSz w:w="12240" w:h="15840"/>
       <w:pgMar w:top="720" w:right="720" w:bottom="720" w:left="720" w:header="720" w:footer="720" w:gutter="0"/>
       <w:cols w:space="720"/>

</xml_diff>